<commit_message>
DatabaseScript is divided into 2 scripts: (a) Sctipt 1 to create the database, and (b) Script 2 to create the tables. Instructions.docx and ReadMe.txt were also modified.
</commit_message>
<xml_diff>
--- a/Documents/Instructions.docx
+++ b/Documents/Instructions.docx
@@ -7,7 +7,6 @@
         <w:t xml:space="preserve">Please follow the instructions below to install / run the application. </w:t>
       </w:r>
     </w:p>
-    <w:p/>
     <w:p>
       <w:pPr>
         <w:pStyle w:val="ListParagraph"/>
@@ -149,24 +148,28 @@
         </w:numPr>
       </w:pPr>
       <w:r>
-        <w:t xml:space="preserve">Run </w:t>
-      </w:r>
-      <w:proofErr w:type="spellStart"/>
-      <w:r>
-        <w:t>Database</w:t>
-      </w:r>
-      <w:r>
-        <w:t>Script</w:t>
-      </w:r>
-      <w:r>
-        <w:t>.sql</w:t>
-      </w:r>
-      <w:proofErr w:type="spellEnd"/>
-      <w:r>
-        <w:t xml:space="preserve"> provided to create the tables</w:t>
-      </w:r>
-      <w:r>
-        <w:t>.</w:t>
+        <w:t xml:space="preserve">Run DatabaseScript1.sql </w:t>
+      </w:r>
+      <w:r>
+        <w:t>to create the database (</w:t>
+      </w:r>
+      <w:r>
+        <w:rPr>
+          <w:rFonts w:ascii="Consolas" w:hAnsi="Consolas" w:cs="Consolas"/>
+          <w:color w:val="000000"/>
+          <w:sz w:val="19"/>
+          <w:szCs w:val="19"/>
+        </w:rPr>
+        <w:t>PrototypeMainDB</w:t>
+      </w:r>
+      <w:r>
+        <w:rPr>
+          <w:rFonts w:ascii="Consolas" w:hAnsi="Consolas" w:cs="Consolas"/>
+          <w:color w:val="000000"/>
+          <w:sz w:val="19"/>
+          <w:szCs w:val="19"/>
+        </w:rPr>
+        <w:t>).</w:t>
       </w:r>
     </w:p>
     <w:p>
@@ -178,7 +181,40 @@
         </w:numPr>
       </w:pPr>
       <w:r>
-        <w:t>Open VS2019 and press F5 to run the application</w:t>
+        <w:t>Run Database</w:t>
+      </w:r>
+      <w:r>
+        <w:t>Script</w:t>
+      </w:r>
+      <w:r>
+        <w:t>2</w:t>
+      </w:r>
+      <w:r>
+        <w:t>.sql to create the tables</w:t>
+      </w:r>
+      <w:r>
+        <w:t>.</w:t>
+      </w:r>
+    </w:p>
+    <w:p>
+      <w:pPr>
+        <w:pStyle w:val="ListParagraph"/>
+        <w:numPr>
+          <w:ilvl w:val="0"/>
+          <w:numId w:val="1"/>
+        </w:numPr>
+      </w:pPr>
+      <w:r>
+        <w:t>Open</w:t>
+      </w:r>
+      <w:r>
+        <w:t xml:space="preserve"> solution in</w:t>
+      </w:r>
+      <w:r>
+        <w:t xml:space="preserve"> VS2019 and press F5 to run </w:t>
+      </w:r>
+      <w:r>
+        <w:t>it</w:t>
       </w:r>
       <w:r>
         <w:t>.</w:t>

</xml_diff>